<commit_message>
szekvenci helyesírás, és Zsolt közérzetének a javítása, valamint a szekvencia szöveges megfogalmazása a 5.4 szekvenciák doksiban
</commit_message>
<xml_diff>
--- a/Dokumentaciok/05/5.4 szekvenci�k.docx
+++ b/Dokumentaciok/05/5.4 szekvenci�k.docx
@@ -324,10 +324,101 @@
         <w:t xml:space="preserve"> életvonalai.</w:t>
       </w:r>
     </w:p>
+    <w:p>
+      <w:r>
+        <w:t>Egy konkrét hálózatra történő metódushívások dialógusai.</w:t>
+      </w:r>
+    </w:p>
+    <w:p>
+      <w:r>
+        <w:t xml:space="preserve">A hálózat egy jelgenerátorból, egy kapcsolóból, egy VAGY kapuból és egy </w:t>
+      </w:r>
+      <w:proofErr w:type="spellStart"/>
+      <w:r>
+        <w:t>LED-ből</w:t>
+      </w:r>
+      <w:proofErr w:type="spellEnd"/>
+      <w:r>
+        <w:t xml:space="preserve"> áll, valamint az ezeket az elemeket összekötő 3 darab vezetékből. </w:t>
+      </w:r>
+    </w:p>
+    <w:p>
+      <w:r>
+        <w:t>Feltételezzük, hogy a hálózatot már felépítettük, és a Tesztelő ezen végzi el a metódusok hívását.</w:t>
+      </w:r>
+    </w:p>
+    <w:p>
+      <w:r>
+        <w:br w:type="page"/>
+      </w:r>
+    </w:p>
+    <w:p/>
+    <w:p>
+      <w:proofErr w:type="spellStart"/>
+      <w:r>
+        <w:t>StepComponent</w:t>
+      </w:r>
+      <w:proofErr w:type="spellEnd"/>
+      <w:r>
+        <w:t>:</w:t>
+      </w:r>
+    </w:p>
+    <w:p>
+      <w:r>
+        <w:rPr>
+          <w:noProof/>
+          <w:lang w:eastAsia="hu-HU"/>
+        </w:rPr>
+        <w:drawing>
+          <wp:inline distT="0" distB="0" distL="0" distR="0">
+            <wp:extent cx="5760720" cy="5483005"/>
+            <wp:effectExtent l="19050" t="0" r="0" b="0"/>
+            <wp:docPr id="3" name="Kép 1"/>
+            <wp:cNvGraphicFramePr>
+              <a:graphicFrameLocks xmlns:a="http://schemas.openxmlformats.org/drawingml/2006/main" noChangeAspect="1"/>
+            </wp:cNvGraphicFramePr>
+            <a:graphic xmlns:a="http://schemas.openxmlformats.org/drawingml/2006/main">
+              <a:graphicData uri="http://schemas.openxmlformats.org/drawingml/2006/picture">
+                <pic:pic xmlns:pic="http://schemas.openxmlformats.org/drawingml/2006/picture">
+                  <pic:nvPicPr>
+                    <pic:cNvPr id="0" name="Picture 1"/>
+                    <pic:cNvPicPr>
+                      <a:picLocks noChangeAspect="1" noChangeArrowheads="1"/>
+                    </pic:cNvPicPr>
+                  </pic:nvPicPr>
+                  <pic:blipFill>
+                    <a:blip r:embed="rId9" cstate="print"/>
+                    <a:srcRect/>
+                    <a:stretch>
+                      <a:fillRect/>
+                    </a:stretch>
+                  </pic:blipFill>
+                  <pic:spPr bwMode="auto">
+                    <a:xfrm>
+                      <a:off x="0" y="0"/>
+                      <a:ext cx="5760720" cy="5483005"/>
+                    </a:xfrm>
+                    <a:prstGeom prst="rect">
+                      <a:avLst/>
+                    </a:prstGeom>
+                    <a:noFill/>
+                    <a:ln w="9525">
+                      <a:noFill/>
+                      <a:miter lim="800000"/>
+                      <a:headEnd/>
+                      <a:tailEnd/>
+                    </a:ln>
+                  </pic:spPr>
+                </pic:pic>
+              </a:graphicData>
+            </a:graphic>
+          </wp:inline>
+        </w:drawing>
+      </w:r>
+    </w:p>
     <w:p/>
     <w:p/>
     <w:p/>
-    <w:p/>
     <w:p>
       <w:pPr>
         <w:spacing w:after="0" w:line="240" w:lineRule="auto"/>
@@ -573,12 +664,12 @@
       </w:pPr>
     </w:p>
     <w:sectPr>
-      <w:headerReference w:type="even" r:id="rId9"/>
-      <w:headerReference w:type="default" r:id="rId10"/>
-      <w:footerReference w:type="even" r:id="rId11"/>
-      <w:footerReference w:type="default" r:id="rId12"/>
-      <w:headerReference w:type="first" r:id="rId13"/>
-      <w:footerReference w:type="first" r:id="rId14"/>
+      <w:headerReference w:type="even" r:id="rId10"/>
+      <w:headerReference w:type="default" r:id="rId11"/>
+      <w:footerReference w:type="even" r:id="rId12"/>
+      <w:footerReference w:type="default" r:id="rId13"/>
+      <w:headerReference w:type="first" r:id="rId14"/>
+      <w:footerReference w:type="first" r:id="rId15"/>
       <w:pgSz w:w="11906" w:h="16838"/>
       <w:pgMar w:top="1417" w:right="1417" w:bottom="1417" w:left="1417" w:header="708" w:footer="708" w:gutter="0"/>
       <w:cols w:space="708"/>

</xml_diff>

<commit_message>
visszacsatolást tartalmazó, stabil hálózat StepComponents szekvenciadiagramja
</commit_message>
<xml_diff>
--- a/Dokumentaciok/05/5.4 szekvenci�k.docx
+++ b/Dokumentaciok/05/5.4 szekvenci�k.docx
@@ -549,6 +549,101 @@
         </w:drawing>
       </w:r>
     </w:p>
+    <w:p>
+      <w:r>
+        <w:br w:type="page"/>
+      </w:r>
+    </w:p>
+    <w:p>
+      <w:r>
+        <w:lastRenderedPageBreak/>
+        <w:t>Visszacsatolást tartartalmazó, stabil hálózat:</w:t>
+      </w:r>
+    </w:p>
+    <w:p>
+      <w:r>
+        <w:t xml:space="preserve">Egy kapcsolóból, egy </w:t>
+      </w:r>
+      <w:proofErr w:type="gramStart"/>
+      <w:r>
+        <w:t>ÉS</w:t>
+      </w:r>
+      <w:proofErr w:type="gramEnd"/>
+      <w:r>
+        <w:t xml:space="preserve"> kapuból, egy </w:t>
+      </w:r>
+      <w:proofErr w:type="spellStart"/>
+      <w:r>
+        <w:t>LED-ből</w:t>
+      </w:r>
+      <w:proofErr w:type="spellEnd"/>
+      <w:r>
+        <w:t xml:space="preserve"> és az ezeket összekötő két vezetékből épül fel.</w:t>
+      </w:r>
+    </w:p>
+    <w:p>
+      <w:proofErr w:type="spellStart"/>
+      <w:r>
+        <w:t>StepComponent</w:t>
+      </w:r>
+      <w:proofErr w:type="spellEnd"/>
+      <w:r>
+        <w:t>:</w:t>
+      </w:r>
+    </w:p>
+    <w:p>
+      <w:r>
+        <w:rPr>
+          <w:noProof/>
+          <w:lang w:eastAsia="hu-HU"/>
+        </w:rPr>
+        <w:drawing>
+          <wp:inline distT="0" distB="0" distL="0" distR="0">
+            <wp:extent cx="4959111" cy="7613650"/>
+            <wp:effectExtent l="19050" t="0" r="0" b="0"/>
+            <wp:docPr id="4" name="Kép 2"/>
+            <wp:cNvGraphicFramePr>
+              <a:graphicFrameLocks xmlns:a="http://schemas.openxmlformats.org/drawingml/2006/main" noChangeAspect="1"/>
+            </wp:cNvGraphicFramePr>
+            <a:graphic xmlns:a="http://schemas.openxmlformats.org/drawingml/2006/main">
+              <a:graphicData uri="http://schemas.openxmlformats.org/drawingml/2006/picture">
+                <pic:pic xmlns:pic="http://schemas.openxmlformats.org/drawingml/2006/picture">
+                  <pic:nvPicPr>
+                    <pic:cNvPr id="0" name="Picture 2"/>
+                    <pic:cNvPicPr>
+                      <a:picLocks noChangeAspect="1" noChangeArrowheads="1"/>
+                    </pic:cNvPicPr>
+                  </pic:nvPicPr>
+                  <pic:blipFill>
+                    <a:blip r:embed="rId12" cstate="print"/>
+                    <a:srcRect/>
+                    <a:stretch>
+                      <a:fillRect/>
+                    </a:stretch>
+                  </pic:blipFill>
+                  <pic:spPr bwMode="auto">
+                    <a:xfrm>
+                      <a:off x="0" y="0"/>
+                      <a:ext cx="4960205" cy="7615329"/>
+                    </a:xfrm>
+                    <a:prstGeom prst="rect">
+                      <a:avLst/>
+                    </a:prstGeom>
+                    <a:noFill/>
+                    <a:ln w="9525">
+                      <a:noFill/>
+                      <a:miter lim="800000"/>
+                      <a:headEnd/>
+                      <a:tailEnd/>
+                    </a:ln>
+                  </pic:spPr>
+                </pic:pic>
+              </a:graphicData>
+            </a:graphic>
+          </wp:inline>
+        </w:drawing>
+      </w:r>
+    </w:p>
     <w:p/>
     <w:p>
       <w:pPr>
@@ -731,7 +826,6 @@
         <w:pStyle w:val="magyarazat"/>
       </w:pPr>
       <w:r>
-        <w:lastRenderedPageBreak/>
         <w:t xml:space="preserve">[A </w:t>
       </w:r>
       <w:proofErr w:type="spellStart"/>
@@ -796,12 +890,12 @@
       </w:pPr>
     </w:p>
     <w:sectPr>
-      <w:headerReference w:type="even" r:id="rId12"/>
-      <w:headerReference w:type="default" r:id="rId13"/>
-      <w:footerReference w:type="even" r:id="rId14"/>
-      <w:footerReference w:type="default" r:id="rId15"/>
-      <w:headerReference w:type="first" r:id="rId16"/>
-      <w:footerReference w:type="first" r:id="rId17"/>
+      <w:headerReference w:type="even" r:id="rId13"/>
+      <w:headerReference w:type="default" r:id="rId14"/>
+      <w:footerReference w:type="even" r:id="rId15"/>
+      <w:footerReference w:type="default" r:id="rId16"/>
+      <w:headerReference w:type="first" r:id="rId17"/>
+      <w:footerReference w:type="first" r:id="rId18"/>
       <w:pgSz w:w="11906" w:h="16838"/>
       <w:pgMar w:top="1417" w:right="1417" w:bottom="1417" w:left="1417" w:header="708" w:footer="708" w:gutter="0"/>
       <w:cols w:space="708"/>

</xml_diff>

<commit_message>
Instabil hálózat, doksi, Barbie napló
</commit_message>
<xml_diff>
--- a/Dokumentaciok/05/5.4 szekvenci�k.docx
+++ b/Dokumentaciok/05/5.4 szekvenci�k.docx
@@ -624,7 +624,7 @@
                   <pic:spPr bwMode="auto">
                     <a:xfrm>
                       <a:off x="0" y="0"/>
-                      <a:ext cx="5520356" cy="7364075"/>
+                      <a:ext cx="5518150" cy="7359650"/>
                     </a:xfrm>
                     <a:prstGeom prst="rect">
                       <a:avLst/>
@@ -644,6 +644,91 @@
         </w:drawing>
       </w:r>
     </w:p>
+    <w:p>
+      <w:r>
+        <w:br w:type="page"/>
+      </w:r>
+    </w:p>
+    <w:p>
+      <w:r>
+        <w:lastRenderedPageBreak/>
+        <w:t>Instabil hálózat:</w:t>
+      </w:r>
+    </w:p>
+    <w:p>
+      <w:r>
+        <w:t xml:space="preserve">Tartalmaz egy kapcsolót, egy AND kaput, egy </w:t>
+      </w:r>
+      <w:proofErr w:type="spellStart"/>
+      <w:r>
+        <w:t>invertert</w:t>
+      </w:r>
+      <w:proofErr w:type="spellEnd"/>
+      <w:r>
+        <w:t xml:space="preserve">, egy </w:t>
+      </w:r>
+      <w:proofErr w:type="spellStart"/>
+      <w:r>
+        <w:t>LED-et</w:t>
+      </w:r>
+      <w:proofErr w:type="spellEnd"/>
+      <w:r>
+        <w:t>, és az ezeket összekötő három darab vezetéket.</w:t>
+      </w:r>
+    </w:p>
+    <w:p>
+      <w:r>
+        <w:rPr>
+          <w:noProof/>
+          <w:lang w:eastAsia="hu-HU"/>
+        </w:rPr>
+        <w:drawing>
+          <wp:inline distT="0" distB="0" distL="0" distR="0">
+            <wp:extent cx="5760720" cy="7062753"/>
+            <wp:effectExtent l="19050" t="0" r="0" b="0"/>
+            <wp:docPr id="8" name="Kép 2"/>
+            <wp:cNvGraphicFramePr>
+              <a:graphicFrameLocks xmlns:a="http://schemas.openxmlformats.org/drawingml/2006/main" noChangeAspect="1"/>
+            </wp:cNvGraphicFramePr>
+            <a:graphic xmlns:a="http://schemas.openxmlformats.org/drawingml/2006/main">
+              <a:graphicData uri="http://schemas.openxmlformats.org/drawingml/2006/picture">
+                <pic:pic xmlns:pic="http://schemas.openxmlformats.org/drawingml/2006/picture">
+                  <pic:nvPicPr>
+                    <pic:cNvPr id="0" name="Picture 2"/>
+                    <pic:cNvPicPr>
+                      <a:picLocks noChangeAspect="1" noChangeArrowheads="1"/>
+                    </pic:cNvPicPr>
+                  </pic:nvPicPr>
+                  <pic:blipFill>
+                    <a:blip r:embed="rId13" cstate="print"/>
+                    <a:srcRect/>
+                    <a:stretch>
+                      <a:fillRect/>
+                    </a:stretch>
+                  </pic:blipFill>
+                  <pic:spPr bwMode="auto">
+                    <a:xfrm>
+                      <a:off x="0" y="0"/>
+                      <a:ext cx="5760720" cy="7062753"/>
+                    </a:xfrm>
+                    <a:prstGeom prst="rect">
+                      <a:avLst/>
+                    </a:prstGeom>
+                    <a:noFill/>
+                    <a:ln w="9525">
+                      <a:noFill/>
+                      <a:miter lim="800000"/>
+                      <a:headEnd/>
+                      <a:tailEnd/>
+                    </a:ln>
+                  </pic:spPr>
+                </pic:pic>
+              </a:graphicData>
+            </a:graphic>
+          </wp:inline>
+        </w:drawing>
+      </w:r>
+    </w:p>
     <w:p/>
     <w:p>
       <w:pPr>
@@ -660,7 +745,6 @@
           <w:sz w:val="16"/>
           <w:szCs w:val="16"/>
         </w:rPr>
-        <w:lastRenderedPageBreak/>
         <w:t>Mit fog tudni csinálni a tesztelő (milyen metódusokat fog tudni hívni)?</w:t>
       </w:r>
     </w:p>
@@ -891,12 +975,12 @@
       </w:pPr>
     </w:p>
     <w:sectPr>
-      <w:headerReference w:type="even" r:id="rId13"/>
-      <w:headerReference w:type="default" r:id="rId14"/>
-      <w:footerReference w:type="even" r:id="rId15"/>
-      <w:footerReference w:type="default" r:id="rId16"/>
-      <w:headerReference w:type="first" r:id="rId17"/>
-      <w:footerReference w:type="first" r:id="rId18"/>
+      <w:headerReference w:type="even" r:id="rId14"/>
+      <w:headerReference w:type="default" r:id="rId15"/>
+      <w:footerReference w:type="even" r:id="rId16"/>
+      <w:footerReference w:type="default" r:id="rId17"/>
+      <w:headerReference w:type="first" r:id="rId18"/>
+      <w:footerReference w:type="first" r:id="rId19"/>
       <w:pgSz w:w="11906" w:h="16838"/>
       <w:pgMar w:top="1417" w:right="1417" w:bottom="1417" w:left="1417" w:header="708" w:footer="708" w:gutter="0"/>
       <w:cols w:space="708"/>

</xml_diff>